<commit_message>
Worked on literature review and collecting relevant papers
</commit_message>
<xml_diff>
--- a/3. Literature Review/Literature Review.docx
+++ b/3. Literature Review/Literature Review.docx
@@ -1401,27 +1401,495 @@
           <w:color w:val="000000" w:themeColor="text1"/>
         </w:rPr>
       </w:pPr>
-      <w:bookmarkStart w:id="4" w:name="_Toc33006870"/>
       <w:r>
         <w:rPr>
           <w:rFonts w:ascii="Garamond" w:hAnsi="Garamond"/>
           <w:b/>
           <w:color w:val="000000" w:themeColor="text1"/>
         </w:rPr>
-        <w:t>&lt;&lt;</w:t>
-      </w:r>
-      <w:r>
+        <w:t>Big Data</w:t>
+      </w:r>
+    </w:p>
+    <w:p>
+      <w:pPr>
+        <w:ind w:left="426"/>
+        <w:rPr>
+          <w:rFonts w:ascii="Garamond" w:hAnsi="Garamond"/>
+        </w:rPr>
+      </w:pPr>
+      <w:r>
+        <w:rPr>
+          <w:rFonts w:ascii="Garamond" w:hAnsi="Garamond"/>
+        </w:rPr>
+        <w:t>Big Data</w:t>
+      </w:r>
+      <w:r>
+        <w:rPr>
+          <w:rFonts w:ascii="Garamond" w:hAnsi="Garamond"/>
+        </w:rPr>
+        <w:t xml:space="preserve"> is defined as “data that contains greater variety, arriving in increasing volumes and with more velocity”</w:t>
+      </w:r>
+      <w:sdt>
+        <w:sdtPr>
+          <w:rPr>
+            <w:rFonts w:ascii="Garamond" w:hAnsi="Garamond"/>
+          </w:rPr>
+          <w:id w:val="1270808075"/>
+          <w:citation/>
+        </w:sdtPr>
+        <w:sdtContent>
+          <w:r>
+            <w:rPr>
+              <w:rFonts w:ascii="Garamond" w:hAnsi="Garamond"/>
+            </w:rPr>
+            <w:fldChar w:fldCharType="begin"/>
+          </w:r>
+          <w:r>
+            <w:rPr>
+              <w:rFonts w:ascii="Garamond" w:hAnsi="Garamond"/>
+              <w:lang w:val="en-IE"/>
+            </w:rPr>
+            <w:instrText xml:space="preserve"> CITATION Ora22 \l 6153 </w:instrText>
+          </w:r>
+          <w:r>
+            <w:rPr>
+              <w:rFonts w:ascii="Garamond" w:hAnsi="Garamond"/>
+            </w:rPr>
+            <w:fldChar w:fldCharType="separate"/>
+          </w:r>
+          <w:r>
+            <w:rPr>
+              <w:rFonts w:ascii="Garamond" w:hAnsi="Garamond"/>
+              <w:noProof/>
+              <w:lang w:val="en-IE"/>
+            </w:rPr>
+            <w:t xml:space="preserve"> </w:t>
+          </w:r>
+          <w:r>
+            <w:rPr>
+              <w:rFonts w:ascii="Garamond" w:hAnsi="Garamond"/>
+              <w:noProof/>
+              <w:lang w:val="en-IE"/>
+            </w:rPr>
+            <w:t>[1]</w:t>
+          </w:r>
+          <w:r>
+            <w:rPr>
+              <w:rFonts w:ascii="Garamond" w:hAnsi="Garamond"/>
+            </w:rPr>
+            <w:fldChar w:fldCharType="end"/>
+          </w:r>
+        </w:sdtContent>
+      </w:sdt>
+      <w:r>
+        <w:rPr>
+          <w:rFonts w:ascii="Garamond" w:hAnsi="Garamond"/>
+        </w:rPr>
+        <w:t>. In the past data was stored mostly on paper records of local digital storage devices, if at all. As such the availability of data was much reduced when compared with today. In essence the dramatic increase in data collection then storage in a shareable way</w:t>
+      </w:r>
+      <w:r>
+        <w:rPr>
+          <w:rFonts w:ascii="Garamond" w:hAnsi="Garamond"/>
+        </w:rPr>
+        <w:t xml:space="preserve"> as</w:t>
+      </w:r>
+      <w:r>
+        <w:rPr>
+          <w:rFonts w:ascii="Garamond" w:hAnsi="Garamond"/>
+        </w:rPr>
         <w:t xml:space="preserve"> </w:t>
       </w:r>
       <w:r>
         <w:rPr>
           <w:rFonts w:ascii="Garamond" w:hAnsi="Garamond"/>
-          <w:b/>
-          <w:color w:val="000000" w:themeColor="text1"/>
-        </w:rPr>
-        <w:t>Core technical area 2&gt;</w:t>
-      </w:r>
-      <w:bookmarkEnd w:id="4"/>
+        </w:rPr>
+        <w:t>potentially</w:t>
+      </w:r>
+      <w:r>
+        <w:rPr>
+          <w:rFonts w:ascii="Garamond" w:hAnsi="Garamond"/>
+        </w:rPr>
+        <w:t xml:space="preserve"> provides</w:t>
+      </w:r>
+      <w:r>
+        <w:rPr>
+          <w:rFonts w:ascii="Garamond" w:hAnsi="Garamond"/>
+        </w:rPr>
+        <w:t xml:space="preserve"> scientists a wealth of insights. With this technological leap</w:t>
+      </w:r>
+      <w:r>
+        <w:rPr>
+          <w:rFonts w:ascii="Garamond" w:hAnsi="Garamond"/>
+        </w:rPr>
+        <w:t xml:space="preserve"> scientists </w:t>
+      </w:r>
+      <w:r>
+        <w:rPr>
+          <w:rFonts w:ascii="Garamond" w:hAnsi="Garamond"/>
+        </w:rPr>
+        <w:t xml:space="preserve">can enrich the data they collect themselves through observations and experiments with open-source data </w:t>
+      </w:r>
+      <w:r>
+        <w:rPr>
+          <w:rFonts w:ascii="Garamond" w:hAnsi="Garamond"/>
+        </w:rPr>
+        <w:t xml:space="preserve">available collected from a multitude of organisations and institutions. </w:t>
+      </w:r>
+    </w:p>
+    <w:p>
+      <w:pPr>
+        <w:ind w:left="426"/>
+        <w:rPr>
+          <w:rFonts w:ascii="Garamond" w:hAnsi="Garamond"/>
+        </w:rPr>
+      </w:pPr>
+      <w:r>
+        <w:rPr>
+          <w:rFonts w:ascii="Garamond" w:hAnsi="Garamond"/>
+        </w:rPr>
+        <w:t>For e</w:t>
+      </w:r>
+      <w:r>
+        <w:rPr>
+          <w:rFonts w:ascii="Garamond" w:hAnsi="Garamond"/>
+        </w:rPr>
+        <w:t>pidemiologists</w:t>
+      </w:r>
+      <w:r>
+        <w:rPr>
+          <w:rFonts w:ascii="Garamond" w:hAnsi="Garamond"/>
+        </w:rPr>
+        <w:t>, who</w:t>
+      </w:r>
+      <w:r>
+        <w:rPr>
+          <w:rFonts w:ascii="Garamond" w:hAnsi="Garamond"/>
+        </w:rPr>
+        <w:t xml:space="preserve"> undertake systematic, data-informed, investigations into the biology of pathogens and their complex interactions with their hosts to identify changes in behaviour that could contain an outbreak reduce or eliminate the spread of disease</w:t>
+      </w:r>
+      <w:r>
+        <w:rPr>
+          <w:rFonts w:ascii="Garamond" w:hAnsi="Garamond"/>
+        </w:rPr>
+        <w:t xml:space="preserve">, Big Data can potentially be utilised to predict the development of an epidemic as well as the effectiveness of control measures. </w:t>
+      </w:r>
+    </w:p>
+    <w:p>
+      <w:pPr>
+        <w:ind w:left="426"/>
+        <w:rPr>
+          <w:rFonts w:ascii="Garamond" w:hAnsi="Garamond"/>
+        </w:rPr>
+      </w:pPr>
+      <w:r>
+        <w:rPr>
+          <w:rFonts w:ascii="Garamond" w:hAnsi="Garamond"/>
+        </w:rPr>
+        <w:t xml:space="preserve">Potentially valuable </w:t>
+      </w:r>
+      <w:r>
+        <w:rPr>
+          <w:rFonts w:ascii="Garamond" w:hAnsi="Garamond"/>
+        </w:rPr>
+        <w:t xml:space="preserve">Data sources can be broadly placed in three categories. </w:t>
+      </w:r>
+    </w:p>
+    <w:p>
+      <w:pPr>
+        <w:ind w:left="426"/>
+        <w:rPr>
+          <w:rFonts w:ascii="Garamond" w:hAnsi="Garamond"/>
+        </w:rPr>
+      </w:pPr>
+      <w:r>
+        <w:rPr>
+          <w:rFonts w:ascii="Garamond" w:hAnsi="Garamond"/>
+        </w:rPr>
+        <w:t xml:space="preserve">Firstly, </w:t>
+      </w:r>
+      <w:r>
+        <w:rPr>
+          <w:rFonts w:ascii="Garamond" w:hAnsi="Garamond"/>
+        </w:rPr>
+        <w:t xml:space="preserve">healthcare Big Data is generally collected from patients who have presented with disease. It will provide information related to age, gender and may be enriched with data relating to medical health, pre-existing conditions, vaccination status etc. This information is of course collected after an outbreak of disease has occurred, but </w:t>
+      </w:r>
+      <w:r>
+        <w:rPr>
+          <w:rFonts w:ascii="Garamond" w:hAnsi="Garamond"/>
+        </w:rPr>
+        <w:t>it is</w:t>
+      </w:r>
+      <w:r>
+        <w:rPr>
+          <w:rFonts w:ascii="Garamond" w:hAnsi="Garamond"/>
+        </w:rPr>
+        <w:t xml:space="preserve"> specific to the disease</w:t>
+      </w:r>
+      <w:r>
+        <w:rPr>
+          <w:rFonts w:ascii="Garamond" w:hAnsi="Garamond"/>
+        </w:rPr>
+        <w:t xml:space="preserve"> as will contain information for individuals who have been proven to be infected.</w:t>
+      </w:r>
+      <w:r>
+        <w:rPr>
+          <w:rFonts w:ascii="Garamond" w:hAnsi="Garamond"/>
+        </w:rPr>
+        <w:t xml:space="preserve"> </w:t>
+      </w:r>
+      <w:r>
+        <w:rPr>
+          <w:rFonts w:ascii="Garamond" w:hAnsi="Garamond"/>
+        </w:rPr>
+        <w:t xml:space="preserve">The data is normally collected by health care providers and government agencies. </w:t>
+      </w:r>
+      <w:r>
+        <w:rPr>
+          <w:rFonts w:ascii="Garamond" w:hAnsi="Garamond"/>
+        </w:rPr>
+        <w:t xml:space="preserve">The </w:t>
+      </w:r>
+      <w:r>
+        <w:rPr>
+          <w:rFonts w:ascii="Garamond" w:hAnsi="Garamond"/>
+        </w:rPr>
+        <w:t xml:space="preserve">parameters collected are often predefined and may be slow to be updated. The data collected can vary in content and completeness between organisations collecting it. </w:t>
+      </w:r>
+    </w:p>
+    <w:p>
+      <w:pPr>
+        <w:ind w:left="426"/>
+        <w:rPr>
+          <w:rFonts w:ascii="Garamond" w:hAnsi="Garamond"/>
+        </w:rPr>
+      </w:pPr>
+      <w:r>
+        <w:rPr>
+          <w:rFonts w:ascii="Garamond" w:hAnsi="Garamond"/>
+        </w:rPr>
+        <w:t xml:space="preserve">The second relevant Big Data category </w:t>
+      </w:r>
+      <w:r>
+        <w:rPr>
+          <w:rFonts w:ascii="Garamond" w:hAnsi="Garamond"/>
+        </w:rPr>
+        <w:t xml:space="preserve">relates to the </w:t>
+      </w:r>
+      <w:r>
+        <w:rPr>
+          <w:rFonts w:ascii="Garamond" w:hAnsi="Garamond"/>
+        </w:rPr>
+        <w:t>population</w:t>
+      </w:r>
+      <w:r>
+        <w:rPr>
+          <w:rFonts w:ascii="Garamond" w:hAnsi="Garamond"/>
+        </w:rPr>
+        <w:t xml:space="preserve"> and can be described as population </w:t>
+      </w:r>
+      <w:r>
+        <w:rPr>
+          <w:rFonts w:ascii="Garamond" w:hAnsi="Garamond"/>
+        </w:rPr>
+        <w:t>demographics</w:t>
+      </w:r>
+      <w:r>
+        <w:rPr>
+          <w:rFonts w:ascii="Garamond" w:hAnsi="Garamond"/>
+        </w:rPr>
+        <w:t xml:space="preserve"> and population </w:t>
+      </w:r>
+      <w:proofErr w:type="gramStart"/>
+      <w:r>
+        <w:rPr>
+          <w:rFonts w:ascii="Garamond" w:hAnsi="Garamond"/>
+        </w:rPr>
+        <w:t>socio-economics</w:t>
+      </w:r>
+      <w:proofErr w:type="gramEnd"/>
+      <w:r>
+        <w:rPr>
+          <w:rFonts w:ascii="Garamond" w:hAnsi="Garamond"/>
+        </w:rPr>
+        <w:t xml:space="preserve">. </w:t>
+      </w:r>
+      <w:r>
+        <w:rPr>
+          <w:rFonts w:ascii="Garamond" w:hAnsi="Garamond"/>
+        </w:rPr>
+        <w:t>Demographic information will typically be</w:t>
+      </w:r>
+      <w:r>
+        <w:rPr>
+          <w:rFonts w:ascii="Garamond" w:hAnsi="Garamond"/>
+        </w:rPr>
+        <w:t xml:space="preserve"> collected by governments through a census. </w:t>
+      </w:r>
+      <w:r>
+        <w:rPr>
+          <w:rFonts w:ascii="Garamond" w:hAnsi="Garamond"/>
+        </w:rPr>
+        <w:t>It</w:t>
+      </w:r>
+      <w:r>
+        <w:rPr>
+          <w:rFonts w:ascii="Garamond" w:hAnsi="Garamond"/>
+        </w:rPr>
+        <w:t xml:space="preserve"> describe</w:t>
+      </w:r>
+      <w:r>
+        <w:rPr>
+          <w:rFonts w:ascii="Garamond" w:hAnsi="Garamond"/>
+        </w:rPr>
+        <w:t>s</w:t>
+      </w:r>
+      <w:r>
+        <w:rPr>
+          <w:rFonts w:ascii="Garamond" w:hAnsi="Garamond"/>
+        </w:rPr>
+        <w:t xml:space="preserve"> the population geospatially, by ethnicity, religion, </w:t>
+      </w:r>
+      <w:r>
+        <w:rPr>
+          <w:rFonts w:ascii="Garamond" w:hAnsi="Garamond"/>
+        </w:rPr>
+        <w:t>gender,</w:t>
+      </w:r>
+      <w:r>
+        <w:rPr>
+          <w:rFonts w:ascii="Garamond" w:hAnsi="Garamond"/>
+        </w:rPr>
+        <w:t xml:space="preserve"> and age. </w:t>
+      </w:r>
+      <w:proofErr w:type="gramStart"/>
+      <w:r>
+        <w:rPr>
+          <w:rFonts w:ascii="Garamond" w:hAnsi="Garamond"/>
+        </w:rPr>
+        <w:t>Socio-economics</w:t>
+      </w:r>
+      <w:proofErr w:type="gramEnd"/>
+      <w:r>
+        <w:rPr>
+          <w:rFonts w:ascii="Garamond" w:hAnsi="Garamond"/>
+        </w:rPr>
+        <w:t xml:space="preserve"> will be collected by government and other </w:t>
+      </w:r>
+      <w:proofErr w:type="spellStart"/>
+      <w:r>
+        <w:rPr>
+          <w:rFonts w:ascii="Garamond" w:hAnsi="Garamond"/>
+        </w:rPr>
+        <w:t>institutons</w:t>
+      </w:r>
+      <w:proofErr w:type="spellEnd"/>
+      <w:r>
+        <w:rPr>
+          <w:rFonts w:ascii="Garamond" w:hAnsi="Garamond"/>
+        </w:rPr>
+        <w:t>. It is</w:t>
+      </w:r>
+      <w:r>
+        <w:rPr>
+          <w:rFonts w:ascii="Garamond" w:hAnsi="Garamond"/>
+        </w:rPr>
+        <w:t xml:space="preserve"> related to wealth of the individual and family. </w:t>
+      </w:r>
+      <w:r>
+        <w:rPr>
+          <w:rFonts w:ascii="Garamond" w:hAnsi="Garamond"/>
+        </w:rPr>
+        <w:t>I have</w:t>
+      </w:r>
+      <w:r>
+        <w:rPr>
+          <w:rFonts w:ascii="Garamond" w:hAnsi="Garamond"/>
+        </w:rPr>
+        <w:t xml:space="preserve"> defined</w:t>
+      </w:r>
+      <w:r>
+        <w:rPr>
+          <w:rFonts w:ascii="Garamond" w:hAnsi="Garamond"/>
+        </w:rPr>
+        <w:t xml:space="preserve"> demographics and </w:t>
+      </w:r>
+      <w:proofErr w:type="gramStart"/>
+      <w:r>
+        <w:rPr>
+          <w:rFonts w:ascii="Garamond" w:hAnsi="Garamond"/>
+        </w:rPr>
+        <w:t>socio-economics</w:t>
+      </w:r>
+      <w:proofErr w:type="gramEnd"/>
+      <w:r>
+        <w:rPr>
+          <w:rFonts w:ascii="Garamond" w:hAnsi="Garamond"/>
+        </w:rPr>
+        <w:t xml:space="preserve"> in one </w:t>
+      </w:r>
+      <w:r>
+        <w:rPr>
+          <w:rFonts w:ascii="Garamond" w:hAnsi="Garamond"/>
+        </w:rPr>
+        <w:t xml:space="preserve">category as they are often inter-related. For instance, within a given region of a given country individuals of a given ethnicity/ gender description may, on aggregate, fall </w:t>
+      </w:r>
+      <w:r>
+        <w:rPr>
+          <w:rFonts w:ascii="Garamond" w:hAnsi="Garamond"/>
+        </w:rPr>
+        <w:t>have</w:t>
+      </w:r>
+      <w:r>
+        <w:rPr>
+          <w:rFonts w:ascii="Garamond" w:hAnsi="Garamond"/>
+        </w:rPr>
+        <w:t xml:space="preserve"> statistically significant </w:t>
+      </w:r>
+      <w:r>
+        <w:rPr>
+          <w:rFonts w:ascii="Garamond" w:hAnsi="Garamond"/>
+        </w:rPr>
+        <w:t xml:space="preserve">differences in health than other individuals of other ethnicities/ genders. </w:t>
+      </w:r>
+      <w:r>
+        <w:rPr>
+          <w:rFonts w:ascii="Garamond" w:hAnsi="Garamond"/>
+        </w:rPr>
+        <w:t xml:space="preserve">Of course, this </w:t>
+      </w:r>
+      <w:r>
+        <w:rPr>
+          <w:rFonts w:ascii="Garamond" w:hAnsi="Garamond"/>
+        </w:rPr>
+        <w:lastRenderedPageBreak/>
+        <w:t>data would not be considered specific to a</w:t>
+      </w:r>
+      <w:r>
+        <w:rPr>
+          <w:rFonts w:ascii="Garamond" w:hAnsi="Garamond"/>
+        </w:rPr>
+        <w:t xml:space="preserve">n outbreak of disease, but it can be relevant when epidemiologists identify risk factors </w:t>
+      </w:r>
+      <w:r>
+        <w:rPr>
+          <w:rFonts w:ascii="Garamond" w:hAnsi="Garamond"/>
+        </w:rPr>
+        <w:t xml:space="preserve">associated with a disease. </w:t>
+      </w:r>
+    </w:p>
+    <w:p>
+      <w:pPr>
+        <w:ind w:left="426"/>
+        <w:rPr>
+          <w:rFonts w:ascii="Garamond" w:hAnsi="Garamond"/>
+        </w:rPr>
+      </w:pPr>
+      <w:r>
+        <w:rPr>
+          <w:rFonts w:ascii="Garamond" w:hAnsi="Garamond"/>
+        </w:rPr>
+        <w:t xml:space="preserve">The final relevant Big Data category is </w:t>
+      </w:r>
     </w:p>
     <w:p>
       <w:pPr>
@@ -1462,14 +1930,13 @@
           <w:color w:val="000000" w:themeColor="text1"/>
         </w:rPr>
       </w:pPr>
-      <w:bookmarkStart w:id="5" w:name="_Toc33006871"/>
       <w:r>
         <w:rPr>
           <w:rFonts w:ascii="Garamond" w:hAnsi="Garamond"/>
           <w:b/>
           <w:color w:val="000000" w:themeColor="text1"/>
         </w:rPr>
-        <w:t xml:space="preserve">Sub technology </w:t>
+        <w:t xml:space="preserve">Healthcare </w:t>
       </w:r>
       <w:r>
         <w:rPr>
@@ -1477,11 +1944,43 @@
           <w:b/>
           <w:color w:val="000000" w:themeColor="text1"/>
         </w:rPr>
-        <w:t>1 - core technical area 2</w:t>
-      </w:r>
-      <w:bookmarkEnd w:id="5"/>
-    </w:p>
-    <w:p/>
+        <w:t>Big Data</w:t>
+      </w:r>
+      <w:r>
+        <w:rPr>
+          <w:rFonts w:ascii="Garamond" w:hAnsi="Garamond"/>
+          <w:b/>
+          <w:color w:val="000000" w:themeColor="text1"/>
+        </w:rPr>
+        <w:t xml:space="preserve"> analytics</w:t>
+      </w:r>
+    </w:p>
+    <w:p>
+      <w:pPr>
+        <w:ind w:left="1418"/>
+        <w:rPr>
+          <w:rFonts w:ascii="Garamond" w:hAnsi="Garamond"/>
+        </w:rPr>
+      </w:pPr>
+      <w:r>
+        <w:rPr>
+          <w:rFonts w:ascii="Garamond" w:hAnsi="Garamond"/>
+        </w:rPr>
+        <w:t xml:space="preserve">Ambigavathi and Sridharan [11] investigate Big Data Analytics in healthcare, studying its unique characteristics, different analytics phases, </w:t>
+      </w:r>
+      <w:r>
+        <w:rPr>
+          <w:rFonts w:ascii="Garamond" w:hAnsi="Garamond"/>
+        </w:rPr>
+        <w:t>platforms,</w:t>
+      </w:r>
+      <w:r>
+        <w:rPr>
+          <w:rFonts w:ascii="Garamond" w:hAnsi="Garamond"/>
+        </w:rPr>
+        <w:t xml:space="preserve"> and tools used, challenges and their conclusions. Ending with a discussion of its further evolution. The unique characteristics, commonly referred to as V’s, describe the data</w:t>
+      </w:r>
+    </w:p>
     <w:p>
       <w:pPr>
         <w:pStyle w:val="Heading1"/>
@@ -1495,14 +1994,13 @@
           <w:color w:val="000000" w:themeColor="text1"/>
         </w:rPr>
       </w:pPr>
-      <w:bookmarkStart w:id="6" w:name="_Toc33006872"/>
       <w:r>
         <w:rPr>
           <w:rFonts w:ascii="Garamond" w:hAnsi="Garamond"/>
           <w:b/>
           <w:color w:val="000000" w:themeColor="text1"/>
         </w:rPr>
-        <w:t xml:space="preserve">Sub technology </w:t>
+        <w:t>Demographic and Socio-economic</w:t>
       </w:r>
       <w:r>
         <w:rPr>
@@ -1510,7 +2008,7 @@
           <w:b/>
           <w:color w:val="000000" w:themeColor="text1"/>
         </w:rPr>
-        <w:t xml:space="preserve">2 - </w:t>
+        <w:t xml:space="preserve"> Big Data</w:t>
       </w:r>
       <w:r>
         <w:rPr>
@@ -1518,43 +2016,60 @@
           <w:b/>
           <w:color w:val="000000" w:themeColor="text1"/>
         </w:rPr>
-        <w:t>core</w:t>
-      </w:r>
-      <w:r>
+        <w:t xml:space="preserve"> </w:t>
+      </w:r>
+    </w:p>
+    <w:p>
+      <w:pPr>
+        <w:ind w:left="1418"/>
+      </w:pPr>
+      <w:proofErr w:type="spellStart"/>
+      <w:r>
+        <w:t>Dsfdsfds</w:t>
+      </w:r>
+      <w:proofErr w:type="spellEnd"/>
+      <w:r>
+        <w:t xml:space="preserve"> </w:t>
+      </w:r>
+    </w:p>
+    <w:p>
+      <w:pPr>
+        <w:pStyle w:val="Heading1"/>
+        <w:numPr>
+          <w:ilvl w:val="2"/>
+          <w:numId w:val="1"/>
+        </w:numPr>
         <w:rPr>
           <w:rFonts w:ascii="Garamond" w:hAnsi="Garamond"/>
           <w:b/>
           <w:color w:val="000000" w:themeColor="text1"/>
         </w:rPr>
-        <w:t xml:space="preserve"> technical area 2</w:t>
-      </w:r>
-      <w:bookmarkEnd w:id="6"/>
-    </w:p>
-    <w:p>
-      <w:r>
-        <w:t>.</w:t>
-      </w:r>
-    </w:p>
-    <w:p>
-      <w:r>
-        <w:t>.</w:t>
-      </w:r>
-    </w:p>
-    <w:p>
-      <w:r>
-        <w:t>.</w:t>
-      </w:r>
-    </w:p>
-    <w:p>
-      <w:r>
-        <w:t>.</w:t>
-      </w:r>
-    </w:p>
-    <w:p>
-      <w:r>
-        <w:t>.</w:t>
-      </w:r>
-    </w:p>
+      </w:pPr>
+      <w:r>
+        <w:rPr>
+          <w:rFonts w:ascii="Garamond" w:hAnsi="Garamond"/>
+          <w:b/>
+          <w:color w:val="000000" w:themeColor="text1"/>
+        </w:rPr>
+        <w:t>Social Media</w:t>
+      </w:r>
+      <w:r>
+        <w:rPr>
+          <w:rFonts w:ascii="Garamond" w:hAnsi="Garamond"/>
+          <w:b/>
+          <w:color w:val="000000" w:themeColor="text1"/>
+        </w:rPr>
+        <w:t xml:space="preserve"> Big Data</w:t>
+      </w:r>
+    </w:p>
+    <w:p>
+      <w:pPr>
+        <w:ind w:left="1418"/>
+      </w:pPr>
+    </w:p>
+    <w:p/>
+    <w:p/>
+    <w:p/>
     <w:p>
       <w:r>
         <w:t>.</w:t>
@@ -1583,7 +2098,7 @@
           <w:color w:val="000000" w:themeColor="text1"/>
         </w:rPr>
       </w:pPr>
-      <w:bookmarkStart w:id="7" w:name="_Toc33006873"/>
+      <w:bookmarkStart w:id="4" w:name="_Toc33006873"/>
       <w:r>
         <w:rPr>
           <w:rFonts w:ascii="Garamond" w:hAnsi="Garamond"/>
@@ -1592,7 +2107,7 @@
         </w:rPr>
         <w:t>Conclusion</w:t>
       </w:r>
-      <w:bookmarkEnd w:id="7"/>
+      <w:bookmarkEnd w:id="4"/>
     </w:p>
     <w:p>
       <w:pPr>
@@ -2169,6 +2684,7 @@
     <w:lsdException w:name="HTML Sample" w:semiHidden="1" w:unhideWhenUsed="1"/>
     <w:lsdException w:name="HTML Typewriter" w:semiHidden="1" w:unhideWhenUsed="1"/>
     <w:lsdException w:name="HTML Variable" w:semiHidden="1" w:unhideWhenUsed="1"/>
+    <w:lsdException w:name="Normal Table" w:semiHidden="1" w:unhideWhenUsed="1"/>
     <w:lsdException w:name="annotation subject" w:semiHidden="1" w:unhideWhenUsed="1"/>
     <w:lsdException w:name="No List" w:semiHidden="1" w:unhideWhenUsed="1"/>
     <w:lsdException w:name="Outline List 1" w:semiHidden="1" w:unhideWhenUsed="1"/>
@@ -2211,8 +2727,11 @@
     <w:lsdException w:name="Table Contemporary" w:semiHidden="1" w:unhideWhenUsed="1"/>
     <w:lsdException w:name="Table Elegant" w:semiHidden="1" w:unhideWhenUsed="1"/>
     <w:lsdException w:name="Table Professional" w:semiHidden="1" w:unhideWhenUsed="1"/>
+    <w:lsdException w:name="Table Subtle 1" w:semiHidden="1" w:unhideWhenUsed="1"/>
     <w:lsdException w:name="Table Subtle 2" w:semiHidden="1" w:unhideWhenUsed="1"/>
     <w:lsdException w:name="Table Web 1" w:semiHidden="1" w:unhideWhenUsed="1"/>
+    <w:lsdException w:name="Table Web 2" w:semiHidden="1" w:unhideWhenUsed="1"/>
+    <w:lsdException w:name="Table Web 3" w:semiHidden="1" w:unhideWhenUsed="1"/>
     <w:lsdException w:name="Balloon Text" w:semiHidden="1" w:unhideWhenUsed="1"/>
     <w:lsdException w:name="Table Grid" w:uiPriority="39"/>
     <w:lsdException w:name="Table Theme" w:semiHidden="1" w:unhideWhenUsed="1"/>
@@ -2860,11 +3379,28 @@
 </file>
 
 <file path=customXml/item1.xml><?xml version="1.0" encoding="utf-8"?>
-<b:Sources xmlns:b="http://schemas.openxmlformats.org/officeDocument/2006/bibliography" xmlns="http://schemas.openxmlformats.org/officeDocument/2006/bibliography" SelectedStyle="\APASixthEditionOfficeOnline.xsl" StyleName="APA" Version="6"/>
+<b:Sources xmlns:b="http://schemas.openxmlformats.org/officeDocument/2006/bibliography" xmlns="http://schemas.openxmlformats.org/officeDocument/2006/bibliography" SelectedStyle="/IEEE2006OfficeOnline.xsl" StyleName="IEEE" Version="2006">
+  <b:Source>
+    <b:Tag>Ora22</b:Tag>
+    <b:SourceType>InternetSite</b:SourceType>
+    <b:Guid>{DAE55745-0A9F-6A4B-AAAF-DC37AAFEC126}</b:Guid>
+    <b:Author>
+      <b:Author>
+        <b:Corporate>Oracle</b:Corporate>
+      </b:Author>
+    </b:Author>
+    <b:Title>What is Big Data</b:Title>
+    <b:URL>https://www.oracle.com/big-data/what-is-big-data/</b:URL>
+    <b:YearAccessed>2022</b:YearAccessed>
+    <b:MonthAccessed>01</b:MonthAccessed>
+    <b:DayAccessed>31</b:DayAccessed>
+    <b:RefOrder>1</b:RefOrder>
+  </b:Source>
+</b:Sources>
 </file>
 
 <file path=customXml/itemProps1.xml><?xml version="1.0" encoding="utf-8"?>
-<ds:datastoreItem xmlns:ds="http://schemas.openxmlformats.org/officeDocument/2006/customXml" ds:itemID="{700B1036-F71C-460F-8A1C-57662B44813A}">
+<ds:datastoreItem xmlns:ds="http://schemas.openxmlformats.org/officeDocument/2006/customXml" ds:itemID="{C95FE6A0-AD5B-FE44-BD53-2955882196F6}">
   <ds:schemaRefs>
     <ds:schemaRef ds:uri="http://schemas.openxmlformats.org/officeDocument/2006/bibliography"/>
   </ds:schemaRefs>

</xml_diff>